<commit_message>
GH-Pages update by travis after 05b60caa1a212f9c9f03489ac45933bc9baa1b48
</commit_message>
<xml_diff>
--- a/graphs.docx
+++ b/graphs.docx
@@ -421,7 +421,7 @@
               <a:graphicData uri="http://schemas.openxmlformats.org/drawingml/2006/picture">
                 <pic:pic>
                   <pic:nvPicPr>
-                    <pic:cNvPr descr="./plots/graphs-41.png" id="0" name="Picture"/>
+                    <pic:cNvPr descr="./plots/graphs-81.png" id="0" name="Picture"/>
                     <pic:cNvPicPr>
                       <a:picLocks noChangeArrowheads="1" noChangeAspect="1"/>
                     </pic:cNvPicPr>
@@ -490,7 +490,7 @@
               <a:graphicData uri="http://schemas.openxmlformats.org/drawingml/2006/picture">
                 <pic:pic>
                   <pic:nvPicPr>
-                    <pic:cNvPr descr="./plots/graphs-42.png" id="0" name="Picture"/>
+                    <pic:cNvPr descr="./plots/graphs-82.png" id="0" name="Picture"/>
                     <pic:cNvPicPr>
                       <a:picLocks noChangeArrowheads="1" noChangeAspect="1"/>
                     </pic:cNvPicPr>
@@ -544,7 +544,7 @@
               <a:graphicData uri="http://schemas.openxmlformats.org/drawingml/2006/picture">
                 <pic:pic>
                   <pic:nvPicPr>
-                    <pic:cNvPr descr="./plots/graphs-43.png" id="0" name="Picture"/>
+                    <pic:cNvPr descr="./plots/graphs-83.png" id="0" name="Picture"/>
                     <pic:cNvPicPr>
                       <a:picLocks noChangeArrowheads="1" noChangeAspect="1"/>
                     </pic:cNvPicPr>
@@ -608,7 +608,7 @@
               <a:graphicData uri="http://schemas.openxmlformats.org/drawingml/2006/picture">
                 <pic:pic>
                   <pic:nvPicPr>
-                    <pic:cNvPr descr="./plots/graphs-44.png" id="0" name="Picture"/>
+                    <pic:cNvPr descr="./plots/graphs-84.png" id="0" name="Picture"/>
                     <pic:cNvPicPr>
                       <a:picLocks noChangeArrowheads="1" noChangeAspect="1"/>
                     </pic:cNvPicPr>
@@ -677,7 +677,7 @@
               <a:graphicData uri="http://schemas.openxmlformats.org/drawingml/2006/picture">
                 <pic:pic>
                   <pic:nvPicPr>
-                    <pic:cNvPr descr="./plots/graphs-45.png" id="0" name="Picture"/>
+                    <pic:cNvPr descr="./plots/graphs-85.png" id="0" name="Picture"/>
                     <pic:cNvPicPr>
                       <a:picLocks noChangeArrowheads="1" noChangeAspect="1"/>
                     </pic:cNvPicPr>
@@ -731,7 +731,7 @@
               <a:graphicData uri="http://schemas.openxmlformats.org/drawingml/2006/picture">
                 <pic:pic>
                   <pic:nvPicPr>
-                    <pic:cNvPr descr="./plots/graphs-46.png" id="0" name="Picture"/>
+                    <pic:cNvPr descr="./plots/graphs-86.png" id="0" name="Picture"/>
                     <pic:cNvPicPr>
                       <a:picLocks noChangeArrowheads="1" noChangeAspect="1"/>
                     </pic:cNvPicPr>
@@ -795,7 +795,7 @@
               <a:graphicData uri="http://schemas.openxmlformats.org/drawingml/2006/picture">
                 <pic:pic>
                   <pic:nvPicPr>
-                    <pic:cNvPr descr="./plots/graphs-47.png" id="0" name="Picture"/>
+                    <pic:cNvPr descr="./plots/graphs-87.png" id="0" name="Picture"/>
                     <pic:cNvPicPr>
                       <a:picLocks noChangeArrowheads="1" noChangeAspect="1"/>
                     </pic:cNvPicPr>
@@ -864,7 +864,7 @@
               <a:graphicData uri="http://schemas.openxmlformats.org/drawingml/2006/picture">
                 <pic:pic>
                   <pic:nvPicPr>
-                    <pic:cNvPr descr="./plots/graphs-48.png" id="0" name="Picture"/>
+                    <pic:cNvPr descr="./plots/graphs-88.png" id="0" name="Picture"/>
                     <pic:cNvPicPr>
                       <a:picLocks noChangeArrowheads="1" noChangeAspect="1"/>
                     </pic:cNvPicPr>
@@ -918,7 +918,7 @@
               <a:graphicData uri="http://schemas.openxmlformats.org/drawingml/2006/picture">
                 <pic:pic>
                   <pic:nvPicPr>
-                    <pic:cNvPr descr="./plots/graphs-49.png" id="0" name="Picture"/>
+                    <pic:cNvPr descr="./plots/graphs-89.png" id="0" name="Picture"/>
                     <pic:cNvPicPr>
                       <a:picLocks noChangeArrowheads="1" noChangeAspect="1"/>
                     </pic:cNvPicPr>
@@ -1009,7 +1009,7 @@
               <a:graphicData uri="http://schemas.openxmlformats.org/drawingml/2006/picture">
                 <pic:pic>
                   <pic:nvPicPr>
-                    <pic:cNvPr descr="./plots/graphs-50.png" id="0" name="Picture"/>
+                    <pic:cNvPr descr="./plots/graphs-90.png" id="0" name="Picture"/>
                     <pic:cNvPicPr>
                       <a:picLocks noChangeArrowheads="1" noChangeAspect="1"/>
                     </pic:cNvPicPr>
@@ -1063,7 +1063,7 @@
               <a:graphicData uri="http://schemas.openxmlformats.org/drawingml/2006/picture">
                 <pic:pic>
                   <pic:nvPicPr>
-                    <pic:cNvPr descr="./plots/graphs-51.png" id="0" name="Picture"/>
+                    <pic:cNvPr descr="./plots/graphs-91.png" id="0" name="Picture"/>
                     <pic:cNvPicPr>
                       <a:picLocks noChangeArrowheads="1" noChangeAspect="1"/>
                     </pic:cNvPicPr>
@@ -1154,7 +1154,7 @@
               <a:graphicData uri="http://schemas.openxmlformats.org/drawingml/2006/picture">
                 <pic:pic>
                   <pic:nvPicPr>
-                    <pic:cNvPr descr="./plots/graphs-52.png" id="0" name="Picture"/>
+                    <pic:cNvPr descr="./plots/graphs-92.png" id="0" name="Picture"/>
                     <pic:cNvPicPr>
                       <a:picLocks noChangeArrowheads="1" noChangeAspect="1"/>
                     </pic:cNvPicPr>
@@ -1208,7 +1208,7 @@
               <a:graphicData uri="http://schemas.openxmlformats.org/drawingml/2006/picture">
                 <pic:pic>
                   <pic:nvPicPr>
-                    <pic:cNvPr descr="./plots/graphs-53.png" id="0" name="Picture"/>
+                    <pic:cNvPr descr="./plots/graphs-93.png" id="0" name="Picture"/>
                     <pic:cNvPicPr>
                       <a:picLocks noChangeArrowheads="1" noChangeAspect="1"/>
                     </pic:cNvPicPr>
@@ -1272,7 +1272,7 @@
               <a:graphicData uri="http://schemas.openxmlformats.org/drawingml/2006/picture">
                 <pic:pic>
                   <pic:nvPicPr>
-                    <pic:cNvPr descr="./plots/graphs-54.png" id="0" name="Picture"/>
+                    <pic:cNvPr descr="./plots/graphs-94.png" id="0" name="Picture"/>
                     <pic:cNvPicPr>
                       <a:picLocks noChangeArrowheads="1" noChangeAspect="1"/>
                     </pic:cNvPicPr>
@@ -1341,7 +1341,7 @@
               <a:graphicData uri="http://schemas.openxmlformats.org/drawingml/2006/picture">
                 <pic:pic>
                   <pic:nvPicPr>
-                    <pic:cNvPr descr="./plots/graphs-55.png" id="0" name="Picture"/>
+                    <pic:cNvPr descr="./plots/graphs-95.png" id="0" name="Picture"/>
                     <pic:cNvPicPr>
                       <a:picLocks noChangeArrowheads="1" noChangeAspect="1"/>
                     </pic:cNvPicPr>
@@ -1395,7 +1395,7 @@
               <a:graphicData uri="http://schemas.openxmlformats.org/drawingml/2006/picture">
                 <pic:pic>
                   <pic:nvPicPr>
-                    <pic:cNvPr descr="./plots/graphs-56.png" id="0" name="Picture"/>
+                    <pic:cNvPr descr="./plots/graphs-96.png" id="0" name="Picture"/>
                     <pic:cNvPicPr>
                       <a:picLocks noChangeArrowheads="1" noChangeAspect="1"/>
                     </pic:cNvPicPr>
@@ -1459,7 +1459,7 @@
               <a:graphicData uri="http://schemas.openxmlformats.org/drawingml/2006/picture">
                 <pic:pic>
                   <pic:nvPicPr>
-                    <pic:cNvPr descr="./plots/graphs-57.png" id="0" name="Picture"/>
+                    <pic:cNvPr descr="./plots/graphs-97.png" id="0" name="Picture"/>
                     <pic:cNvPicPr>
                       <a:picLocks noChangeArrowheads="1" noChangeAspect="1"/>
                     </pic:cNvPicPr>
@@ -1528,7 +1528,7 @@
               <a:graphicData uri="http://schemas.openxmlformats.org/drawingml/2006/picture">
                 <pic:pic>
                   <pic:nvPicPr>
-                    <pic:cNvPr descr="./plots/graphs-58.png" id="0" name="Picture"/>
+                    <pic:cNvPr descr="./plots/graphs-98.png" id="0" name="Picture"/>
                     <pic:cNvPicPr>
                       <a:picLocks noChangeArrowheads="1" noChangeAspect="1"/>
                     </pic:cNvPicPr>
@@ -1582,7 +1582,7 @@
               <a:graphicData uri="http://schemas.openxmlformats.org/drawingml/2006/picture">
                 <pic:pic>
                   <pic:nvPicPr>
-                    <pic:cNvPr descr="./plots/graphs-59.png" id="0" name="Picture"/>
+                    <pic:cNvPr descr="./plots/graphs-99.png" id="0" name="Picture"/>
                     <pic:cNvPicPr>
                       <a:picLocks noChangeArrowheads="1" noChangeAspect="1"/>
                     </pic:cNvPicPr>
@@ -2065,7 +2065,7 @@
               <a:graphicData uri="http://schemas.openxmlformats.org/drawingml/2006/picture">
                 <pic:pic>
                   <pic:nvPicPr>
-                    <pic:cNvPr descr="./plots/graphs-60.png" id="0" name="Picture"/>
+                    <pic:cNvPr descr="./plots/graphs-100.png" id="0" name="Picture"/>
                     <pic:cNvPicPr>
                       <a:picLocks noChangeArrowheads="1" noChangeAspect="1"/>
                     </pic:cNvPicPr>
@@ -2119,7 +2119,7 @@
               <a:graphicData uri="http://schemas.openxmlformats.org/drawingml/2006/picture">
                 <pic:pic>
                   <pic:nvPicPr>
-                    <pic:cNvPr descr="./plots/graphs-61.png" id="0" name="Picture"/>
+                    <pic:cNvPr descr="./plots/graphs-101.png" id="0" name="Picture"/>
                     <pic:cNvPicPr>
                       <a:picLocks noChangeArrowheads="1" noChangeAspect="1"/>
                     </pic:cNvPicPr>
@@ -2173,7 +2173,7 @@
               <a:graphicData uri="http://schemas.openxmlformats.org/drawingml/2006/picture">
                 <pic:pic>
                   <pic:nvPicPr>
-                    <pic:cNvPr descr="./plots/graphs-62.png" id="0" name="Picture"/>
+                    <pic:cNvPr descr="./plots/graphs-102.png" id="0" name="Picture"/>
                     <pic:cNvPicPr>
                       <a:picLocks noChangeArrowheads="1" noChangeAspect="1"/>
                     </pic:cNvPicPr>
@@ -2237,7 +2237,7 @@
               <a:graphicData uri="http://schemas.openxmlformats.org/drawingml/2006/picture">
                 <pic:pic>
                   <pic:nvPicPr>
-                    <pic:cNvPr descr="./plots/graphs-63.png" id="0" name="Picture"/>
+                    <pic:cNvPr descr="./plots/graphs-103.png" id="0" name="Picture"/>
                     <pic:cNvPicPr>
                       <a:picLocks noChangeArrowheads="1" noChangeAspect="1"/>
                     </pic:cNvPicPr>
@@ -2301,7 +2301,7 @@
               <a:graphicData uri="http://schemas.openxmlformats.org/drawingml/2006/picture">
                 <pic:pic>
                   <pic:nvPicPr>
-                    <pic:cNvPr descr="./plots/graphs-64.png" id="0" name="Picture"/>
+                    <pic:cNvPr descr="./plots/graphs-104.png" id="0" name="Picture"/>
                     <pic:cNvPicPr>
                       <a:picLocks noChangeArrowheads="1" noChangeAspect="1"/>
                     </pic:cNvPicPr>
@@ -2395,7 +2395,7 @@
               <a:graphicData uri="http://schemas.openxmlformats.org/drawingml/2006/picture">
                 <pic:pic>
                   <pic:nvPicPr>
-                    <pic:cNvPr descr="./plots/graphs-65.png" id="0" name="Picture"/>
+                    <pic:cNvPr descr="./plots/graphs-105.png" id="0" name="Picture"/>
                     <pic:cNvPicPr>
                       <a:picLocks noChangeArrowheads="1" noChangeAspect="1"/>
                     </pic:cNvPicPr>
@@ -2449,7 +2449,7 @@
               <a:graphicData uri="http://schemas.openxmlformats.org/drawingml/2006/picture">
                 <pic:pic>
                   <pic:nvPicPr>
-                    <pic:cNvPr descr="./plots/graphs-66.png" id="0" name="Picture"/>
+                    <pic:cNvPr descr="./plots/graphs-106.png" id="0" name="Picture"/>
                     <pic:cNvPicPr>
                       <a:picLocks noChangeArrowheads="1" noChangeAspect="1"/>
                     </pic:cNvPicPr>
@@ -2503,7 +2503,7 @@
               <a:graphicData uri="http://schemas.openxmlformats.org/drawingml/2006/picture">
                 <pic:pic>
                   <pic:nvPicPr>
-                    <pic:cNvPr descr="./plots/graphs-67.png" id="0" name="Picture"/>
+                    <pic:cNvPr descr="./plots/graphs-107.png" id="0" name="Picture"/>
                     <pic:cNvPicPr>
                       <a:picLocks noChangeArrowheads="1" noChangeAspect="1"/>
                     </pic:cNvPicPr>
@@ -2567,7 +2567,7 @@
               <a:graphicData uri="http://schemas.openxmlformats.org/drawingml/2006/picture">
                 <pic:pic>
                   <pic:nvPicPr>
-                    <pic:cNvPr descr="./plots/graphs-68.png" id="0" name="Picture"/>
+                    <pic:cNvPr descr="./plots/graphs-108.png" id="0" name="Picture"/>
                     <pic:cNvPicPr>
                       <a:picLocks noChangeArrowheads="1" noChangeAspect="1"/>
                     </pic:cNvPicPr>
@@ -2621,7 +2621,7 @@
               <a:graphicData uri="http://schemas.openxmlformats.org/drawingml/2006/picture">
                 <pic:pic>
                   <pic:nvPicPr>
-                    <pic:cNvPr descr="./plots/graphs-69.png" id="0" name="Picture"/>
+                    <pic:cNvPr descr="./plots/graphs-109.png" id="0" name="Picture"/>
                     <pic:cNvPicPr>
                       <a:picLocks noChangeArrowheads="1" noChangeAspect="1"/>
                     </pic:cNvPicPr>
@@ -2675,7 +2675,7 @@
               <a:graphicData uri="http://schemas.openxmlformats.org/drawingml/2006/picture">
                 <pic:pic>
                   <pic:nvPicPr>
-                    <pic:cNvPr descr="./plots/graphs-70.png" id="0" name="Picture"/>
+                    <pic:cNvPr descr="./plots/graphs-110.png" id="0" name="Picture"/>
                     <pic:cNvPicPr>
                       <a:picLocks noChangeArrowheads="1" noChangeAspect="1"/>
                     </pic:cNvPicPr>
@@ -2766,7 +2766,7 @@
               <a:graphicData uri="http://schemas.openxmlformats.org/drawingml/2006/picture">
                 <pic:pic>
                   <pic:nvPicPr>
-                    <pic:cNvPr descr="./plots/graphs-71.png" id="0" name="Picture"/>
+                    <pic:cNvPr descr="./plots/graphs-111.png" id="0" name="Picture"/>
                     <pic:cNvPicPr>
                       <a:picLocks noChangeArrowheads="1" noChangeAspect="1"/>
                     </pic:cNvPicPr>
@@ -2820,7 +2820,7 @@
               <a:graphicData uri="http://schemas.openxmlformats.org/drawingml/2006/picture">
                 <pic:pic>
                   <pic:nvPicPr>
-                    <pic:cNvPr descr="./plots/graphs-72.png" id="0" name="Picture"/>
+                    <pic:cNvPr descr="./plots/graphs-112.png" id="0" name="Picture"/>
                     <pic:cNvPicPr>
                       <a:picLocks noChangeArrowheads="1" noChangeAspect="1"/>
                     </pic:cNvPicPr>
@@ -2911,7 +2911,7 @@
               <a:graphicData uri="http://schemas.openxmlformats.org/drawingml/2006/picture">
                 <pic:pic>
                   <pic:nvPicPr>
-                    <pic:cNvPr descr="./plots/graphs-73.png" id="0" name="Picture"/>
+                    <pic:cNvPr descr="./plots/graphs-113.png" id="0" name="Picture"/>
                     <pic:cNvPicPr>
                       <a:picLocks noChangeArrowheads="1" noChangeAspect="1"/>
                     </pic:cNvPicPr>
@@ -2965,7 +2965,7 @@
               <a:graphicData uri="http://schemas.openxmlformats.org/drawingml/2006/picture">
                 <pic:pic>
                   <pic:nvPicPr>
-                    <pic:cNvPr descr="./plots/graphs-74.png" id="0" name="Picture"/>
+                    <pic:cNvPr descr="./plots/graphs-114.png" id="0" name="Picture"/>
                     <pic:cNvPicPr>
                       <a:picLocks noChangeArrowheads="1" noChangeAspect="1"/>
                     </pic:cNvPicPr>
@@ -3029,7 +3029,7 @@
               <a:graphicData uri="http://schemas.openxmlformats.org/drawingml/2006/picture">
                 <pic:pic>
                   <pic:nvPicPr>
-                    <pic:cNvPr descr="./plots/graphs-75.png" id="0" name="Picture"/>
+                    <pic:cNvPr descr="./plots/graphs-115.png" id="0" name="Picture"/>
                     <pic:cNvPicPr>
                       <a:picLocks noChangeArrowheads="1" noChangeAspect="1"/>
                     </pic:cNvPicPr>
@@ -3083,7 +3083,7 @@
               <a:graphicData uri="http://schemas.openxmlformats.org/drawingml/2006/picture">
                 <pic:pic>
                   <pic:nvPicPr>
-                    <pic:cNvPr descr="./plots/graphs-76.png" id="0" name="Picture"/>
+                    <pic:cNvPr descr="./plots/graphs-116.png" id="0" name="Picture"/>
                     <pic:cNvPicPr>
                       <a:picLocks noChangeArrowheads="1" noChangeAspect="1"/>
                     </pic:cNvPicPr>
@@ -3137,7 +3137,7 @@
               <a:graphicData uri="http://schemas.openxmlformats.org/drawingml/2006/picture">
                 <pic:pic>
                   <pic:nvPicPr>
-                    <pic:cNvPr descr="./plots/graphs-77.png" id="0" name="Picture"/>
+                    <pic:cNvPr descr="./plots/graphs-117.png" id="0" name="Picture"/>
                     <pic:cNvPicPr>
                       <a:picLocks noChangeArrowheads="1" noChangeAspect="1"/>
                     </pic:cNvPicPr>
@@ -3201,7 +3201,7 @@
               <a:graphicData uri="http://schemas.openxmlformats.org/drawingml/2006/picture">
                 <pic:pic>
                   <pic:nvPicPr>
-                    <pic:cNvPr descr="./plots/graphs-78.png" id="0" name="Picture"/>
+                    <pic:cNvPr descr="./plots/graphs-118.png" id="0" name="Picture"/>
                     <pic:cNvPicPr>
                       <a:picLocks noChangeArrowheads="1" noChangeAspect="1"/>
                     </pic:cNvPicPr>
@@ -3255,7 +3255,7 @@
               <a:graphicData uri="http://schemas.openxmlformats.org/drawingml/2006/picture">
                 <pic:pic>
                   <pic:nvPicPr>
-                    <pic:cNvPr descr="./plots/graphs-79.png" id="0" name="Picture"/>
+                    <pic:cNvPr descr="./plots/graphs-119.png" id="0" name="Picture"/>
                     <pic:cNvPicPr>
                       <a:picLocks noChangeArrowheads="1" noChangeAspect="1"/>
                     </pic:cNvPicPr>
@@ -3309,7 +3309,7 @@
               <a:graphicData uri="http://schemas.openxmlformats.org/drawingml/2006/picture">
                 <pic:pic>
                   <pic:nvPicPr>
-                    <pic:cNvPr descr="./plots/graphs-80.png" id="0" name="Picture"/>
+                    <pic:cNvPr descr="./plots/graphs-120.png" id="0" name="Picture"/>
                     <pic:cNvPicPr>
                       <a:picLocks noChangeArrowheads="1" noChangeAspect="1"/>
                     </pic:cNvPicPr>
@@ -3846,7 +3846,7 @@
     </w:lvl>
   </w:abstractNum>
   <w:abstractNum w:abstractNumId="990">
-    <w:nsid w:val="12e46479"/>
+    <w:nsid w:val="69aedd68"/>
     <w:multiLevelType w:val="multilevel"/>
     <w:lvl w:ilvl="0">
       <w:numFmt w:val="bullet"/>
@@ -3927,7 +3927,7 @@
     </w:lvl>
   </w:abstractNum>
   <w:abstractNum w:abstractNumId="991">
-    <w:nsid w:val="f6428ee8"/>
+    <w:nsid w:val="70a0604f"/>
     <w:multiLevelType w:val="multilevel"/>
     <w:lvl w:ilvl="0">
       <w:numFmt w:val="bullet"/>

</xml_diff>